<commit_message>
Updating from W11: 2023-06-16.
</commit_message>
<xml_diff>
--- a/_site/penguins.docx
+++ b/_site/penguins.docx
@@ -644,7 +644,7 @@
             <w:r>
               <w:drawing>
                 <wp:inline>
-                  <wp:extent cx="5334000" cy="3289300"/>
+                  <wp:extent cx="4620126" cy="2849077"/>
                   <wp:effectExtent b="0" l="0" r="0" t="0"/>
                   <wp:docPr descr="" title="" id="23" name="Picture"/>
                   <a:graphic>
@@ -665,7 +665,7 @@
                         <pic:spPr bwMode="auto">
                           <a:xfrm>
                             <a:off x="0" y="0"/>
-                            <a:ext cx="5334000" cy="3289300"/>
+                            <a:ext cx="4620126" cy="2849077"/>
                           </a:xfrm>
                           <a:prstGeom prst="rect">
                             <a:avLst/>

</xml_diff>